<commit_message>
Added problem formulation to report
</commit_message>
<xml_diff>
--- a/projeto 1/FirstCheckpoint.docx
+++ b/projeto 1/FirstCheckpoint.docx
@@ -136,10 +136,8 @@
           <w:bCs/>
           <w:sz w:val="60"/>
           <w:szCs w:val="60"/>
-          <w:lang w:val="pt-PT"/>
-        </w:rPr>
-      </w:pPr>
-      <w:proofErr w:type="spellStart"/>
+        </w:rPr>
+      </w:pPr>
       <w:r>
         <w:rPr>
           <w:rFonts w:ascii="Bradley Hand ITC" w:hAnsi="Bradley Hand ITC"/>
@@ -147,11 +145,9 @@
           <w:bCs/>
           <w:sz w:val="60"/>
           <w:szCs w:val="60"/>
-          <w:lang w:val="pt-PT"/>
         </w:rPr>
         <w:t>Bound</w:t>
       </w:r>
-      <w:proofErr w:type="spellEnd"/>
     </w:p>
     <w:p>
       <w:pPr>
@@ -295,6 +291,7 @@
           <w:sz w:val="24"/>
           <w:szCs w:val="24"/>
           <w:shd w:val="clear" w:color="auto" w:fill="FFFFFF"/>
+          <w:lang w:val="pt-PT"/>
         </w:rPr>
       </w:pPr>
       <w:r>
@@ -304,10 +301,10 @@
           <w:sz w:val="24"/>
           <w:szCs w:val="24"/>
           <w:shd w:val="clear" w:color="auto" w:fill="FFFFFF"/>
+          <w:lang w:val="pt-PT"/>
         </w:rPr>
         <w:t xml:space="preserve">Luís Filipe Pinto </w:t>
       </w:r>
-      <w:proofErr w:type="gramStart"/>
       <w:r>
         <w:rPr>
           <w:rFonts w:ascii="Bahnschrift" w:hAnsi="Bahnschrift" w:cs="72 Black"/>
@@ -315,8 +312,9 @@
           <w:sz w:val="24"/>
           <w:szCs w:val="24"/>
           <w:shd w:val="clear" w:color="auto" w:fill="FFFFFF"/>
-        </w:rPr>
-        <w:t>Cunha</w:t>
+          <w:lang w:val="pt-PT"/>
+        </w:rPr>
+        <w:t>Cunha,</w:t>
       </w:r>
       <w:r>
         <w:rPr>
@@ -325,28 +323,19 @@
           <w:sz w:val="24"/>
           <w:szCs w:val="24"/>
           <w:shd w:val="clear" w:color="auto" w:fill="FFFFFF"/>
-        </w:rPr>
-        <w:t xml:space="preserve"> ,</w:t>
-      </w:r>
-      <w:proofErr w:type="gramEnd"/>
-      <w:r>
-        <w:rPr>
-          <w:rFonts w:ascii="Bahnschrift" w:hAnsi="Bahnschrift" w:cs="72 Black"/>
-          <w:color w:val="373A3C"/>
-          <w:sz w:val="24"/>
-          <w:szCs w:val="24"/>
-          <w:shd w:val="clear" w:color="auto" w:fill="FFFFFF"/>
+          <w:lang w:val="pt-PT"/>
         </w:rPr>
         <w:t xml:space="preserve"> </w:t>
       </w:r>
       <w:hyperlink r:id="rId7" w:history="1">
         <w:r>
           <w:rPr>
-            <w:rStyle w:val="Hiperligao"/>
+            <w:rStyle w:val="Hyperlink"/>
             <w:rFonts w:ascii="Bahnschrift" w:hAnsi="Bahnschrift" w:cs="72 Black"/>
             <w:sz w:val="24"/>
             <w:szCs w:val="24"/>
             <w:shd w:val="clear" w:color="auto" w:fill="FFFFFF"/>
+            <w:lang w:val="pt-PT"/>
           </w:rPr>
           <w:t>up201709375@up.pt</w:t>
         </w:r>
@@ -375,7 +364,6 @@
         </w:rPr>
         <w:t xml:space="preserve">Inês de Magalhães </w:t>
       </w:r>
-      <w:proofErr w:type="gramStart"/>
       <w:r>
         <w:rPr>
           <w:rFonts w:ascii="Bahnschrift" w:hAnsi="Bahnschrift" w:cs="Segoe UI"/>
@@ -385,7 +373,7 @@
           <w:shd w:val="clear" w:color="auto" w:fill="FFFFFF"/>
           <w:lang w:val="pt-PT"/>
         </w:rPr>
-        <w:t>Garcia</w:t>
+        <w:t>Garcia,</w:t>
       </w:r>
       <w:r>
         <w:rPr>
@@ -396,24 +384,12 @@
           <w:shd w:val="clear" w:color="auto" w:fill="FFFFFF"/>
           <w:lang w:val="pt-PT"/>
         </w:rPr>
-        <w:t xml:space="preserve"> ,</w:t>
-      </w:r>
-      <w:proofErr w:type="gramEnd"/>
-      <w:r>
-        <w:rPr>
-          <w:rFonts w:ascii="Bahnschrift" w:hAnsi="Bahnschrift" w:cs="Segoe UI"/>
-          <w:color w:val="373A3C"/>
-          <w:sz w:val="24"/>
-          <w:szCs w:val="24"/>
-          <w:shd w:val="clear" w:color="auto" w:fill="FFFFFF"/>
-          <w:lang w:val="pt-PT"/>
-        </w:rPr>
         <w:t xml:space="preserve"> </w:t>
       </w:r>
       <w:hyperlink r:id="rId8" w:history="1">
         <w:r>
           <w:rPr>
-            <w:rStyle w:val="Hiperligao"/>
+            <w:rStyle w:val="Hyperlink"/>
             <w:rFonts w:ascii="Bahnschrift" w:hAnsi="Bahnschrift" w:cs="Segoe UI"/>
             <w:sz w:val="24"/>
             <w:szCs w:val="24"/>
@@ -447,7 +423,6 @@
         </w:rPr>
         <w:t xml:space="preserve">Henrique Correia </w:t>
       </w:r>
-      <w:proofErr w:type="gramStart"/>
       <w:r>
         <w:rPr>
           <w:rFonts w:ascii="Bahnschrift" w:hAnsi="Bahnschrift" w:cs="Segoe UI"/>
@@ -468,7 +443,7 @@
           <w:shd w:val="clear" w:color="auto" w:fill="FFFFFF"/>
           <w:lang w:val="pt-PT"/>
         </w:rPr>
-        <w:t xml:space="preserve"> </w:t>
+        <w:t>,</w:t>
       </w:r>
       <w:r>
         <w:rPr>
@@ -479,24 +454,12 @@
           <w:shd w:val="clear" w:color="auto" w:fill="FFFFFF"/>
           <w:lang w:val="pt-PT"/>
         </w:rPr>
-        <w:t>,</w:t>
-      </w:r>
-      <w:proofErr w:type="gramEnd"/>
-      <w:r>
-        <w:rPr>
-          <w:rFonts w:ascii="Bahnschrift" w:hAnsi="Bahnschrift" w:cs="Segoe UI"/>
-          <w:color w:val="373A3C"/>
-          <w:sz w:val="24"/>
-          <w:szCs w:val="24"/>
-          <w:shd w:val="clear" w:color="auto" w:fill="FFFFFF"/>
-          <w:lang w:val="pt-PT"/>
-        </w:rPr>
         <w:t xml:space="preserve"> </w:t>
       </w:r>
       <w:hyperlink r:id="rId9" w:history="1">
         <w:r>
           <w:rPr>
-            <w:rStyle w:val="Hiperligao"/>
+            <w:rStyle w:val="Hyperlink"/>
             <w:rFonts w:ascii="Bahnschrift" w:hAnsi="Bahnschrift" w:cs="Segoe UI"/>
             <w:sz w:val="24"/>
             <w:szCs w:val="24"/>
@@ -553,6 +516,7 @@
     </w:p>
     <w:p>
       <w:pPr>
+        <w:jc w:val="both"/>
         <w:rPr>
           <w:rFonts w:ascii="Bahnschrift" w:hAnsi="Bahnschrift"/>
           <w:b/>
@@ -573,7 +537,28 @@
         </w:rPr>
         <w:t xml:space="preserve">Project </w:t>
       </w:r>
-      <w:proofErr w:type="spellStart"/>
+      <w:r>
+        <w:rPr>
+          <w:rFonts w:ascii="Bahnschrift" w:hAnsi="Bahnschrift" w:cs="Segoe UI"/>
+          <w:b/>
+          <w:bCs/>
+          <w:sz w:val="32"/>
+          <w:szCs w:val="32"/>
+          <w:shd w:val="clear" w:color="auto" w:fill="FFFFFF"/>
+        </w:rPr>
+        <w:t>S</w:t>
+      </w:r>
+      <w:r>
+        <w:rPr>
+          <w:rFonts w:ascii="Bahnschrift" w:hAnsi="Bahnschrift" w:cs="Segoe UI"/>
+          <w:b/>
+          <w:bCs/>
+          <w:sz w:val="32"/>
+          <w:szCs w:val="32"/>
+          <w:shd w:val="clear" w:color="auto" w:fill="FFFFFF"/>
+        </w:rPr>
+        <w:t>pecification</w:t>
+      </w:r>
       <w:r>
         <w:rPr>
           <w:rFonts w:ascii="Bahnschrift" w:hAnsi="Bahnschrift"/>
@@ -583,36 +568,26 @@
           <w:szCs w:val="36"/>
           <w:lang w:val="pt-PT"/>
         </w:rPr>
-        <w:t>Specification</w:t>
-      </w:r>
-      <w:proofErr w:type="spellEnd"/>
-      <w:r>
-        <w:rPr>
-          <w:rFonts w:ascii="Bahnschrift" w:hAnsi="Bahnschrift"/>
-          <w:b/>
-          <w:bCs/>
-          <w:sz w:val="36"/>
-          <w:szCs w:val="36"/>
+        <w:t>:</w:t>
+      </w:r>
+    </w:p>
+    <w:p>
+      <w:pPr>
+        <w:jc w:val="both"/>
+        <w:rPr>
+          <w:rFonts w:ascii="Bahnschrift" w:hAnsi="Bahnschrift"/>
+          <w:b/>
+          <w:bCs/>
+          <w:sz w:val="26"/>
+          <w:szCs w:val="26"/>
           <w:lang w:val="pt-PT"/>
         </w:rPr>
-        <w:t>:</w:t>
-      </w:r>
-    </w:p>
-    <w:p>
-      <w:pPr>
-        <w:rPr>
-          <w:rFonts w:ascii="Bahnschrift" w:hAnsi="Bahnschrift"/>
-          <w:b/>
-          <w:bCs/>
-          <w:sz w:val="26"/>
-          <w:szCs w:val="26"/>
-          <w:lang w:val="pt-PT"/>
-        </w:rPr>
       </w:pPr>
     </w:p>
     <w:p>
       <w:pPr>
         <w:ind w:firstLine="720"/>
+        <w:jc w:val="both"/>
         <w:rPr>
           <w:rFonts w:ascii="Bahnschrift" w:hAnsi="Bahnschrift" w:cs="Arial"/>
           <w:color w:val="000000"/>
@@ -623,7 +598,7 @@
       </w:pPr>
       <w:r>
         <w:rPr>
-          <w:rStyle w:val="Forte"/>
+          <w:rStyle w:val="Strong"/>
           <w:rFonts w:ascii="Bahnschrift" w:hAnsi="Bahnschrift" w:cs="Arial"/>
           <w:i/>
           <w:iCs/>
@@ -642,9 +617,8 @@
           <w:szCs w:val="26"/>
           <w:shd w:val="clear" w:color="auto" w:fill="FFFFFF"/>
         </w:rPr>
-        <w:t xml:space="preserve"> is a </w:t>
-      </w:r>
-      <w:proofErr w:type="gramStart"/>
+        <w:t xml:space="preserve"> is a two player strategy game </w:t>
+      </w:r>
       <w:r>
         <w:rPr>
           <w:rFonts w:ascii="Bahnschrift" w:hAnsi="Bahnschrift" w:cs="Arial"/>
@@ -653,9 +627,8 @@
           <w:szCs w:val="26"/>
           <w:shd w:val="clear" w:color="auto" w:fill="FFFFFF"/>
         </w:rPr>
-        <w:t>two player</w:t>
-      </w:r>
-      <w:proofErr w:type="gramEnd"/>
+        <w:t xml:space="preserve">normally </w:t>
+      </w:r>
       <w:r>
         <w:rPr>
           <w:rFonts w:ascii="Bahnschrift" w:hAnsi="Bahnschrift" w:cs="Arial"/>
@@ -664,32 +637,13 @@
           <w:szCs w:val="26"/>
           <w:shd w:val="clear" w:color="auto" w:fill="FFFFFF"/>
         </w:rPr>
-        <w:t xml:space="preserve"> strategy game </w:t>
-      </w:r>
-      <w:r>
-        <w:rPr>
-          <w:rFonts w:ascii="Bahnschrift" w:hAnsi="Bahnschrift" w:cs="Arial"/>
-          <w:color w:val="000000"/>
-          <w:sz w:val="26"/>
-          <w:szCs w:val="26"/>
-          <w:shd w:val="clear" w:color="auto" w:fill="FFFFFF"/>
-        </w:rPr>
-        <w:t xml:space="preserve">normally </w:t>
-      </w:r>
-      <w:r>
-        <w:rPr>
-          <w:rFonts w:ascii="Bahnschrift" w:hAnsi="Bahnschrift" w:cs="Arial"/>
-          <w:color w:val="000000"/>
-          <w:sz w:val="26"/>
-          <w:szCs w:val="26"/>
-          <w:shd w:val="clear" w:color="auto" w:fill="FFFFFF"/>
-        </w:rPr>
         <w:t xml:space="preserve">played on a single sheet of paper. </w:t>
       </w:r>
     </w:p>
     <w:p>
       <w:pPr>
         <w:ind w:firstLine="720"/>
+        <w:jc w:val="both"/>
         <w:rPr>
           <w:rFonts w:ascii="Bahnschrift" w:hAnsi="Bahnschrift" w:cs="Arial"/>
           <w:color w:val="000000" w:themeColor="text1"/>
@@ -725,17 +679,19 @@
     <w:p>
       <w:pPr>
         <w:ind w:firstLine="720"/>
-        <w:rPr>
-          <w:rFonts w:ascii="Bahnschrift" w:hAnsi="Bahnschrift"/>
-          <w:b/>
-          <w:bCs/>
-          <w:sz w:val="26"/>
-          <w:szCs w:val="26"/>
-        </w:rPr>
-      </w:pPr>
-    </w:p>
-    <w:p>
-      <w:pPr>
+        <w:jc w:val="both"/>
+        <w:rPr>
+          <w:rFonts w:ascii="Bahnschrift" w:hAnsi="Bahnschrift"/>
+          <w:b/>
+          <w:bCs/>
+          <w:sz w:val="26"/>
+          <w:szCs w:val="26"/>
+        </w:rPr>
+      </w:pPr>
+    </w:p>
+    <w:p>
+      <w:pPr>
+        <w:jc w:val="both"/>
         <w:rPr>
           <w:rFonts w:ascii="Bahnschrift" w:hAnsi="Bahnschrift"/>
           <w:sz w:val="36"/>
@@ -823,51 +779,57 @@
     </w:p>
     <w:p>
       <w:pPr>
-        <w:rPr>
-          <w:rFonts w:ascii="Bahnschrift" w:hAnsi="Bahnschrift"/>
-          <w:sz w:val="36"/>
-          <w:szCs w:val="36"/>
-        </w:rPr>
-      </w:pPr>
-    </w:p>
-    <w:p>
-      <w:pPr>
-        <w:rPr>
-          <w:rFonts w:ascii="Bahnschrift" w:hAnsi="Bahnschrift"/>
-          <w:sz w:val="36"/>
-          <w:szCs w:val="36"/>
-        </w:rPr>
-      </w:pPr>
-    </w:p>
-    <w:p>
-      <w:pPr>
-        <w:rPr>
-          <w:rFonts w:ascii="Bahnschrift" w:hAnsi="Bahnschrift"/>
-          <w:sz w:val="36"/>
-          <w:szCs w:val="36"/>
-        </w:rPr>
-      </w:pPr>
-    </w:p>
-    <w:p>
-      <w:pPr>
-        <w:rPr>
-          <w:rFonts w:ascii="Bahnschrift" w:hAnsi="Bahnschrift"/>
-          <w:sz w:val="36"/>
-          <w:szCs w:val="36"/>
-        </w:rPr>
-      </w:pPr>
-    </w:p>
-    <w:p>
-      <w:pPr>
-        <w:rPr>
-          <w:rFonts w:ascii="Bahnschrift" w:hAnsi="Bahnschrift"/>
-          <w:sz w:val="36"/>
-          <w:szCs w:val="36"/>
-        </w:rPr>
-      </w:pPr>
-    </w:p>
-    <w:p>
-      <w:pPr>
+        <w:jc w:val="both"/>
+        <w:rPr>
+          <w:rFonts w:ascii="Bahnschrift" w:hAnsi="Bahnschrift"/>
+          <w:sz w:val="36"/>
+          <w:szCs w:val="36"/>
+        </w:rPr>
+      </w:pPr>
+    </w:p>
+    <w:p>
+      <w:pPr>
+        <w:jc w:val="both"/>
+        <w:rPr>
+          <w:rFonts w:ascii="Bahnschrift" w:hAnsi="Bahnschrift"/>
+          <w:sz w:val="36"/>
+          <w:szCs w:val="36"/>
+        </w:rPr>
+      </w:pPr>
+    </w:p>
+    <w:p>
+      <w:pPr>
+        <w:jc w:val="both"/>
+        <w:rPr>
+          <w:rFonts w:ascii="Bahnschrift" w:hAnsi="Bahnschrift"/>
+          <w:sz w:val="36"/>
+          <w:szCs w:val="36"/>
+        </w:rPr>
+      </w:pPr>
+    </w:p>
+    <w:p>
+      <w:pPr>
+        <w:jc w:val="both"/>
+        <w:rPr>
+          <w:rFonts w:ascii="Bahnschrift" w:hAnsi="Bahnschrift"/>
+          <w:sz w:val="36"/>
+          <w:szCs w:val="36"/>
+        </w:rPr>
+      </w:pPr>
+    </w:p>
+    <w:p>
+      <w:pPr>
+        <w:jc w:val="both"/>
+        <w:rPr>
+          <w:rFonts w:ascii="Bahnschrift" w:hAnsi="Bahnschrift"/>
+          <w:sz w:val="36"/>
+          <w:szCs w:val="36"/>
+        </w:rPr>
+      </w:pPr>
+    </w:p>
+    <w:p>
+      <w:pPr>
+        <w:jc w:val="both"/>
         <w:rPr>
           <w:rFonts w:ascii="Bahnschrift" w:hAnsi="Bahnschrift"/>
           <w:sz w:val="26"/>
@@ -892,33 +854,12 @@
           <w:szCs w:val="26"/>
           <w:shd w:val="clear" w:color="auto" w:fill="FFFFFF"/>
         </w:rPr>
-        <w:t xml:space="preserve">Each turn, move one of your four standing stones </w:t>
-      </w:r>
-      <w:proofErr w:type="gramStart"/>
-      <w:r>
-        <w:rPr>
-          <w:rFonts w:ascii="Bahnschrift" w:hAnsi="Bahnschrift" w:cs="Arial"/>
-          <w:color w:val="000000"/>
-          <w:sz w:val="26"/>
-          <w:szCs w:val="26"/>
-          <w:shd w:val="clear" w:color="auto" w:fill="FFFFFF"/>
-        </w:rPr>
-        <w:t>in an attempt to</w:t>
-      </w:r>
-      <w:proofErr w:type="gramEnd"/>
-      <w:r>
-        <w:rPr>
-          <w:rFonts w:ascii="Bahnschrift" w:hAnsi="Bahnschrift" w:cs="Arial"/>
-          <w:color w:val="000000"/>
-          <w:sz w:val="26"/>
-          <w:szCs w:val="26"/>
-          <w:shd w:val="clear" w:color="auto" w:fill="FFFFFF"/>
-        </w:rPr>
-        <w:t xml:space="preserve"> encircle an opponent's stone.</w:t>
-      </w:r>
-    </w:p>
-    <w:p>
-      <w:pPr>
+        <w:t>Each turn, move one of your four standing stones in an attempt to encircle an opponent's stone.</w:t>
+      </w:r>
+    </w:p>
+    <w:p>
+      <w:pPr>
+        <w:jc w:val="both"/>
         <w:rPr>
           <w:rFonts w:ascii="Bahnschrift" w:hAnsi="Bahnschrift"/>
           <w:sz w:val="36"/>
@@ -1003,69 +944,77 @@
     </w:p>
     <w:p>
       <w:pPr>
-        <w:rPr>
-          <w:rFonts w:ascii="Bahnschrift" w:hAnsi="Bahnschrift"/>
-          <w:sz w:val="36"/>
-          <w:szCs w:val="36"/>
-        </w:rPr>
-      </w:pPr>
-    </w:p>
-    <w:p>
-      <w:pPr>
-        <w:rPr>
-          <w:rFonts w:ascii="Bahnschrift" w:hAnsi="Bahnschrift"/>
-          <w:sz w:val="36"/>
-          <w:szCs w:val="36"/>
-        </w:rPr>
-      </w:pPr>
-    </w:p>
-    <w:p>
-      <w:pPr>
-        <w:rPr>
-          <w:rFonts w:ascii="Bahnschrift" w:hAnsi="Bahnschrift"/>
-          <w:sz w:val="36"/>
-          <w:szCs w:val="36"/>
-        </w:rPr>
-      </w:pPr>
-    </w:p>
-    <w:p>
-      <w:pPr>
-        <w:rPr>
-          <w:rFonts w:ascii="Bahnschrift" w:hAnsi="Bahnschrift"/>
-          <w:sz w:val="36"/>
-          <w:szCs w:val="36"/>
-        </w:rPr>
-      </w:pPr>
-    </w:p>
-    <w:p>
-      <w:pPr>
-        <w:rPr>
-          <w:rFonts w:ascii="Bahnschrift" w:hAnsi="Bahnschrift"/>
-          <w:sz w:val="36"/>
-          <w:szCs w:val="36"/>
-        </w:rPr>
-      </w:pPr>
-    </w:p>
-    <w:p>
-      <w:pPr>
-        <w:rPr>
-          <w:rFonts w:ascii="Bahnschrift" w:hAnsi="Bahnschrift"/>
-          <w:sz w:val="36"/>
-          <w:szCs w:val="36"/>
-        </w:rPr>
-      </w:pPr>
-    </w:p>
-    <w:p>
-      <w:pPr>
-        <w:rPr>
-          <w:rFonts w:ascii="Bahnschrift" w:hAnsi="Bahnschrift"/>
-          <w:sz w:val="36"/>
-          <w:szCs w:val="36"/>
-        </w:rPr>
-      </w:pPr>
-    </w:p>
-    <w:p>
-      <w:pPr>
+        <w:jc w:val="both"/>
+        <w:rPr>
+          <w:rFonts w:ascii="Bahnschrift" w:hAnsi="Bahnschrift"/>
+          <w:sz w:val="36"/>
+          <w:szCs w:val="36"/>
+        </w:rPr>
+      </w:pPr>
+    </w:p>
+    <w:p>
+      <w:pPr>
+        <w:jc w:val="both"/>
+        <w:rPr>
+          <w:rFonts w:ascii="Bahnschrift" w:hAnsi="Bahnschrift"/>
+          <w:sz w:val="36"/>
+          <w:szCs w:val="36"/>
+        </w:rPr>
+      </w:pPr>
+    </w:p>
+    <w:p>
+      <w:pPr>
+        <w:jc w:val="both"/>
+        <w:rPr>
+          <w:rFonts w:ascii="Bahnschrift" w:hAnsi="Bahnschrift"/>
+          <w:sz w:val="36"/>
+          <w:szCs w:val="36"/>
+        </w:rPr>
+      </w:pPr>
+    </w:p>
+    <w:p>
+      <w:pPr>
+        <w:jc w:val="both"/>
+        <w:rPr>
+          <w:rFonts w:ascii="Bahnschrift" w:hAnsi="Bahnschrift"/>
+          <w:sz w:val="36"/>
+          <w:szCs w:val="36"/>
+        </w:rPr>
+      </w:pPr>
+    </w:p>
+    <w:p>
+      <w:pPr>
+        <w:jc w:val="both"/>
+        <w:rPr>
+          <w:rFonts w:ascii="Bahnschrift" w:hAnsi="Bahnschrift"/>
+          <w:sz w:val="36"/>
+          <w:szCs w:val="36"/>
+        </w:rPr>
+      </w:pPr>
+    </w:p>
+    <w:p>
+      <w:pPr>
+        <w:jc w:val="both"/>
+        <w:rPr>
+          <w:rFonts w:ascii="Bahnschrift" w:hAnsi="Bahnschrift"/>
+          <w:sz w:val="36"/>
+          <w:szCs w:val="36"/>
+        </w:rPr>
+      </w:pPr>
+    </w:p>
+    <w:p>
+      <w:pPr>
+        <w:jc w:val="both"/>
+        <w:rPr>
+          <w:rFonts w:ascii="Bahnschrift" w:hAnsi="Bahnschrift"/>
+          <w:sz w:val="36"/>
+          <w:szCs w:val="36"/>
+        </w:rPr>
+      </w:pPr>
+    </w:p>
+    <w:p>
+      <w:pPr>
+        <w:jc w:val="both"/>
         <w:rPr>
           <w:rFonts w:ascii="Bahnschrift" w:hAnsi="Bahnschrift"/>
           <w:b/>
@@ -1097,6 +1046,7 @@
     </w:p>
     <w:p>
       <w:pPr>
+        <w:jc w:val="both"/>
         <w:rPr>
           <w:rFonts w:ascii="Bahnschrift" w:hAnsi="Bahnschrift"/>
           <w:b/>
@@ -1183,61 +1133,485 @@
     </w:p>
     <w:p>
       <w:pPr>
-        <w:rPr>
-          <w:rFonts w:ascii="Bahnschrift" w:hAnsi="Bahnschrift"/>
-          <w:b/>
-          <w:bCs/>
-          <w:sz w:val="36"/>
-          <w:szCs w:val="36"/>
-        </w:rPr>
-      </w:pPr>
-    </w:p>
-    <w:p>
-      <w:pPr>
-        <w:rPr>
-          <w:rFonts w:ascii="Bahnschrift" w:hAnsi="Bahnschrift"/>
-          <w:b/>
-          <w:bCs/>
-          <w:sz w:val="36"/>
-          <w:szCs w:val="36"/>
-        </w:rPr>
-      </w:pPr>
-    </w:p>
-    <w:p>
-      <w:pPr>
-        <w:rPr>
-          <w:rFonts w:ascii="Bahnschrift" w:hAnsi="Bahnschrift"/>
-          <w:b/>
-          <w:bCs/>
-          <w:sz w:val="36"/>
-          <w:szCs w:val="36"/>
-        </w:rPr>
-      </w:pPr>
-    </w:p>
-    <w:p>
-      <w:pPr>
-        <w:rPr>
-          <w:rFonts w:ascii="Bahnschrift" w:hAnsi="Bahnschrift"/>
-          <w:b/>
-          <w:bCs/>
-          <w:sz w:val="36"/>
-          <w:szCs w:val="36"/>
-        </w:rPr>
-      </w:pPr>
-    </w:p>
-    <w:p>
-      <w:pPr>
-        <w:rPr>
-          <w:rFonts w:ascii="Bahnschrift" w:hAnsi="Bahnschrift"/>
-          <w:b/>
-          <w:bCs/>
-          <w:sz w:val="36"/>
-          <w:szCs w:val="36"/>
-        </w:rPr>
-      </w:pPr>
-    </w:p>
-    <w:p>
-      <w:pPr>
+        <w:jc w:val="both"/>
+        <w:rPr>
+          <w:rFonts w:ascii="Bahnschrift" w:hAnsi="Bahnschrift"/>
+          <w:b/>
+          <w:bCs/>
+          <w:sz w:val="36"/>
+          <w:szCs w:val="36"/>
+        </w:rPr>
+      </w:pPr>
+    </w:p>
+    <w:p>
+      <w:pPr>
+        <w:jc w:val="both"/>
+        <w:rPr>
+          <w:rFonts w:ascii="Bahnschrift" w:hAnsi="Bahnschrift"/>
+          <w:b/>
+          <w:bCs/>
+          <w:sz w:val="36"/>
+          <w:szCs w:val="36"/>
+        </w:rPr>
+      </w:pPr>
+    </w:p>
+    <w:p>
+      <w:pPr>
+        <w:jc w:val="both"/>
+        <w:rPr>
+          <w:rFonts w:ascii="Bahnschrift" w:hAnsi="Bahnschrift"/>
+          <w:b/>
+          <w:bCs/>
+          <w:sz w:val="36"/>
+          <w:szCs w:val="36"/>
+        </w:rPr>
+      </w:pPr>
+    </w:p>
+    <w:p>
+      <w:pPr>
+        <w:jc w:val="both"/>
+        <w:rPr>
+          <w:rFonts w:ascii="Bahnschrift" w:hAnsi="Bahnschrift"/>
+          <w:b/>
+          <w:bCs/>
+          <w:sz w:val="36"/>
+          <w:szCs w:val="36"/>
+        </w:rPr>
+      </w:pPr>
+    </w:p>
+    <w:p>
+      <w:pPr>
+        <w:jc w:val="both"/>
+        <w:rPr>
+          <w:rFonts w:ascii="Bahnschrift" w:hAnsi="Bahnschrift"/>
+          <w:b/>
+          <w:bCs/>
+          <w:sz w:val="36"/>
+          <w:szCs w:val="36"/>
+        </w:rPr>
+      </w:pPr>
+    </w:p>
+    <w:p>
+      <w:pPr>
+        <w:jc w:val="both"/>
+        <w:rPr>
+          <w:rFonts w:ascii="Bahnschrift" w:hAnsi="Bahnschrift"/>
+          <w:b/>
+          <w:bCs/>
+          <w:sz w:val="36"/>
+          <w:szCs w:val="36"/>
+        </w:rPr>
+      </w:pPr>
+    </w:p>
+    <w:p>
+      <w:pPr>
+        <w:jc w:val="both"/>
+        <w:rPr>
+          <w:rFonts w:ascii="Bahnschrift" w:hAnsi="Bahnschrift"/>
+          <w:b/>
+          <w:bCs/>
+          <w:sz w:val="36"/>
+          <w:szCs w:val="36"/>
+        </w:rPr>
+      </w:pPr>
+    </w:p>
+    <w:p>
+      <w:pPr>
+        <w:jc w:val="both"/>
+        <w:rPr>
+          <w:rFonts w:ascii="Bahnschrift" w:hAnsi="Bahnschrift"/>
+          <w:b/>
+          <w:bCs/>
+          <w:sz w:val="36"/>
+          <w:szCs w:val="36"/>
+        </w:rPr>
+      </w:pPr>
+      <w:r>
+        <w:rPr>
+          <w:rFonts w:ascii="Bahnschrift" w:hAnsi="Bahnschrift"/>
+          <w:b/>
+          <w:bCs/>
+          <w:sz w:val="36"/>
+          <w:szCs w:val="36"/>
+        </w:rPr>
+        <w:t>Formulation of the problem as a search problem:</w:t>
+      </w:r>
+    </w:p>
+    <w:p>
+      <w:pPr>
+        <w:jc w:val="both"/>
+        <w:rPr>
+          <w:rFonts w:ascii="Bahnschrift" w:hAnsi="Bahnschrift"/>
+          <w:b/>
+          <w:bCs/>
+          <w:sz w:val="36"/>
+          <w:szCs w:val="36"/>
+        </w:rPr>
+      </w:pPr>
+    </w:p>
+    <w:p>
+      <w:pPr>
+        <w:jc w:val="both"/>
+        <w:rPr>
+          <w:rFonts w:ascii="Bahnschrift" w:hAnsi="Bahnschrift"/>
+          <w:sz w:val="26"/>
+          <w:szCs w:val="26"/>
+        </w:rPr>
+      </w:pPr>
+      <w:r>
+        <w:rPr>
+          <w:rFonts w:ascii="Bahnschrift" w:hAnsi="Bahnschrift"/>
+          <w:b/>
+          <w:bCs/>
+          <w:sz w:val="26"/>
+          <w:szCs w:val="26"/>
+        </w:rPr>
+        <w:t xml:space="preserve">State Representation: </w:t>
+      </w:r>
+      <w:r>
+        <w:rPr>
+          <w:rFonts w:ascii="Bahnschrift" w:hAnsi="Bahnschrift"/>
+          <w:sz w:val="26"/>
+          <w:szCs w:val="26"/>
+        </w:rPr>
+        <w:t>A</w:t>
+      </w:r>
+      <w:r>
+        <w:rPr>
+          <w:rFonts w:ascii="Bahnschrift" w:hAnsi="Bahnschrift"/>
+          <w:sz w:val="26"/>
+          <w:szCs w:val="26"/>
+        </w:rPr>
+        <w:t>rray</w:t>
+      </w:r>
+      <w:r>
+        <w:rPr>
+          <w:rFonts w:ascii="Bahnschrift" w:hAnsi="Bahnschrift"/>
+          <w:sz w:val="26"/>
+          <w:szCs w:val="26"/>
+        </w:rPr>
+        <w:t xml:space="preserve"> ‘POSITIONS’</w:t>
+      </w:r>
+      <w:r>
+        <w:rPr>
+          <w:rFonts w:ascii="Bahnschrift" w:hAnsi="Bahnschrift"/>
+          <w:sz w:val="26"/>
+          <w:szCs w:val="26"/>
+        </w:rPr>
+        <w:t xml:space="preserve"> containing all positions from the board stored in tuples with x and y coordinates.</w:t>
+      </w:r>
+      <w:r>
+        <w:rPr>
+          <w:rFonts w:ascii="Bahnschrift" w:hAnsi="Bahnschrift"/>
+          <w:sz w:val="26"/>
+          <w:szCs w:val="26"/>
+        </w:rPr>
+        <w:t xml:space="preserve"> Arrays </w:t>
+      </w:r>
+      <w:r>
+        <w:rPr>
+          <w:rFonts w:ascii="Bahnschrift" w:hAnsi="Bahnschrift"/>
+          <w:sz w:val="26"/>
+          <w:szCs w:val="26"/>
+        </w:rPr>
+        <w:t>‘</w:t>
+      </w:r>
+      <w:proofErr w:type="spellStart"/>
+      <w:r>
+        <w:rPr>
+          <w:rFonts w:ascii="Bahnschrift" w:hAnsi="Bahnschrift"/>
+          <w:sz w:val="26"/>
+          <w:szCs w:val="26"/>
+        </w:rPr>
+        <w:t>black_pieces</w:t>
+      </w:r>
+      <w:proofErr w:type="spellEnd"/>
+      <w:r>
+        <w:rPr>
+          <w:rFonts w:ascii="Bahnschrift" w:hAnsi="Bahnschrift"/>
+          <w:sz w:val="26"/>
+          <w:szCs w:val="26"/>
+        </w:rPr>
+        <w:t>’ and ‘</w:t>
+      </w:r>
+      <w:proofErr w:type="spellStart"/>
+      <w:r>
+        <w:rPr>
+          <w:rFonts w:ascii="Bahnschrift" w:hAnsi="Bahnschrift"/>
+          <w:sz w:val="26"/>
+          <w:szCs w:val="26"/>
+        </w:rPr>
+        <w:t>white_pieces</w:t>
+      </w:r>
+      <w:proofErr w:type="spellEnd"/>
+      <w:r>
+        <w:rPr>
+          <w:rFonts w:ascii="Bahnschrift" w:hAnsi="Bahnschrift"/>
+          <w:sz w:val="26"/>
+          <w:szCs w:val="26"/>
+        </w:rPr>
+        <w:t xml:space="preserve">’ </w:t>
+      </w:r>
+      <w:r>
+        <w:rPr>
+          <w:rFonts w:ascii="Bahnschrift" w:hAnsi="Bahnschrift"/>
+          <w:sz w:val="26"/>
+          <w:szCs w:val="26"/>
+        </w:rPr>
+        <w:t>storing the positions of the black and white pieces.</w:t>
+      </w:r>
+    </w:p>
+    <w:p>
+      <w:pPr>
+        <w:jc w:val="both"/>
+        <w:rPr>
+          <w:rFonts w:ascii="Bahnschrift" w:hAnsi="Bahnschrift"/>
+          <w:sz w:val="26"/>
+          <w:szCs w:val="26"/>
+        </w:rPr>
+      </w:pPr>
+      <w:r>
+        <w:rPr>
+          <w:rFonts w:ascii="Bahnschrift" w:hAnsi="Bahnschrift"/>
+          <w:b/>
+          <w:bCs/>
+          <w:sz w:val="26"/>
+          <w:szCs w:val="26"/>
+        </w:rPr>
+        <w:t xml:space="preserve">Initial State: </w:t>
+      </w:r>
+      <w:r>
+        <w:rPr>
+          <w:rFonts w:ascii="Bahnschrift" w:hAnsi="Bahnschrift"/>
+          <w:sz w:val="26"/>
+          <w:szCs w:val="26"/>
+        </w:rPr>
+        <w:t>Empty board (array</w:t>
+      </w:r>
+      <w:r>
+        <w:rPr>
+          <w:rFonts w:ascii="Bahnschrift" w:hAnsi="Bahnschrift"/>
+          <w:sz w:val="26"/>
+          <w:szCs w:val="26"/>
+        </w:rPr>
+        <w:t>s</w:t>
+      </w:r>
+      <w:r>
+        <w:rPr>
+          <w:rFonts w:ascii="Bahnschrift" w:hAnsi="Bahnschrift"/>
+          <w:sz w:val="26"/>
+          <w:szCs w:val="26"/>
+        </w:rPr>
+        <w:t xml:space="preserve"> </w:t>
+      </w:r>
+      <w:r>
+        <w:rPr>
+          <w:rFonts w:ascii="Bahnschrift" w:hAnsi="Bahnschrift"/>
+          <w:sz w:val="26"/>
+          <w:szCs w:val="26"/>
+        </w:rPr>
+        <w:t>‘</w:t>
+      </w:r>
+      <w:proofErr w:type="spellStart"/>
+      <w:r>
+        <w:rPr>
+          <w:rFonts w:ascii="Bahnschrift" w:hAnsi="Bahnschrift"/>
+          <w:sz w:val="26"/>
+          <w:szCs w:val="26"/>
+        </w:rPr>
+        <w:t>black</w:t>
+      </w:r>
+      <w:r>
+        <w:rPr>
+          <w:rFonts w:ascii="Bahnschrift" w:hAnsi="Bahnschrift"/>
+          <w:sz w:val="26"/>
+          <w:szCs w:val="26"/>
+        </w:rPr>
+        <w:t>_</w:t>
+      </w:r>
+      <w:r>
+        <w:rPr>
+          <w:rFonts w:ascii="Bahnschrift" w:hAnsi="Bahnschrift"/>
+          <w:sz w:val="26"/>
+          <w:szCs w:val="26"/>
+        </w:rPr>
+        <w:t>pieces</w:t>
+      </w:r>
+      <w:proofErr w:type="spellEnd"/>
+      <w:r>
+        <w:rPr>
+          <w:rFonts w:ascii="Bahnschrift" w:hAnsi="Bahnschrift"/>
+          <w:sz w:val="26"/>
+          <w:szCs w:val="26"/>
+        </w:rPr>
+        <w:t>’</w:t>
+      </w:r>
+      <w:r>
+        <w:rPr>
+          <w:rFonts w:ascii="Bahnschrift" w:hAnsi="Bahnschrift"/>
+          <w:sz w:val="26"/>
+          <w:szCs w:val="26"/>
+        </w:rPr>
+        <w:t xml:space="preserve"> and</w:t>
+      </w:r>
+      <w:r>
+        <w:rPr>
+          <w:rFonts w:ascii="Bahnschrift" w:hAnsi="Bahnschrift"/>
+          <w:sz w:val="26"/>
+          <w:szCs w:val="26"/>
+        </w:rPr>
+        <w:t xml:space="preserve"> ‘</w:t>
+      </w:r>
+      <w:proofErr w:type="spellStart"/>
+      <w:r>
+        <w:rPr>
+          <w:rFonts w:ascii="Bahnschrift" w:hAnsi="Bahnschrift"/>
+          <w:sz w:val="26"/>
+          <w:szCs w:val="26"/>
+        </w:rPr>
+        <w:t>white</w:t>
+      </w:r>
+      <w:r>
+        <w:rPr>
+          <w:rFonts w:ascii="Bahnschrift" w:hAnsi="Bahnschrift"/>
+          <w:sz w:val="26"/>
+          <w:szCs w:val="26"/>
+        </w:rPr>
+        <w:t>_</w:t>
+      </w:r>
+      <w:r>
+        <w:rPr>
+          <w:rFonts w:ascii="Bahnschrift" w:hAnsi="Bahnschrift"/>
+          <w:sz w:val="26"/>
+          <w:szCs w:val="26"/>
+        </w:rPr>
+        <w:t>pieces</w:t>
+      </w:r>
+      <w:proofErr w:type="spellEnd"/>
+      <w:r>
+        <w:rPr>
+          <w:rFonts w:ascii="Bahnschrift" w:hAnsi="Bahnschrift"/>
+          <w:sz w:val="26"/>
+          <w:szCs w:val="26"/>
+        </w:rPr>
+        <w:t>’</w:t>
+      </w:r>
+      <w:r>
+        <w:rPr>
+          <w:rFonts w:ascii="Bahnschrift" w:hAnsi="Bahnschrift"/>
+          <w:sz w:val="26"/>
+          <w:szCs w:val="26"/>
+        </w:rPr>
+        <w:t xml:space="preserve"> empty)</w:t>
+      </w:r>
+      <w:r>
+        <w:rPr>
+          <w:rFonts w:ascii="Bahnschrift" w:hAnsi="Bahnschrift"/>
+          <w:sz w:val="26"/>
+          <w:szCs w:val="26"/>
+        </w:rPr>
+        <w:t>.</w:t>
+      </w:r>
+    </w:p>
+    <w:p>
+      <w:pPr>
+        <w:jc w:val="both"/>
+        <w:rPr>
+          <w:rFonts w:ascii="Bahnschrift" w:hAnsi="Bahnschrift"/>
+          <w:sz w:val="26"/>
+          <w:szCs w:val="26"/>
+        </w:rPr>
+      </w:pPr>
+      <w:r>
+        <w:rPr>
+          <w:rFonts w:ascii="Bahnschrift" w:hAnsi="Bahnschrift"/>
+          <w:b/>
+          <w:bCs/>
+          <w:sz w:val="26"/>
+          <w:szCs w:val="26"/>
+        </w:rPr>
+        <w:t xml:space="preserve">Objective Test: </w:t>
+      </w:r>
+      <w:r>
+        <w:rPr>
+          <w:rFonts w:ascii="Bahnschrift" w:hAnsi="Bahnschrift"/>
+          <w:sz w:val="26"/>
+          <w:szCs w:val="26"/>
+        </w:rPr>
+        <w:t>Any piece has no more valid moves.</w:t>
+      </w:r>
+    </w:p>
+    <w:p>
+      <w:pPr>
+        <w:jc w:val="both"/>
+        <w:rPr>
+          <w:rFonts w:ascii="Bahnschrift" w:hAnsi="Bahnschrift"/>
+          <w:sz w:val="26"/>
+          <w:szCs w:val="26"/>
+        </w:rPr>
+      </w:pPr>
+      <w:r>
+        <w:rPr>
+          <w:rFonts w:ascii="Bahnschrift" w:hAnsi="Bahnschrift"/>
+          <w:b/>
+          <w:bCs/>
+          <w:sz w:val="26"/>
+          <w:szCs w:val="26"/>
+        </w:rPr>
+        <w:t xml:space="preserve">Operators: </w:t>
+      </w:r>
+    </w:p>
+    <w:p>
+      <w:pPr>
+        <w:jc w:val="both"/>
+        <w:rPr>
+          <w:rFonts w:ascii="Bahnschrift" w:hAnsi="Bahnschrift"/>
+          <w:b/>
+          <w:bCs/>
+          <w:sz w:val="36"/>
+          <w:szCs w:val="36"/>
+        </w:rPr>
+      </w:pPr>
+    </w:p>
+    <w:p>
+      <w:pPr>
+        <w:jc w:val="both"/>
+        <w:rPr>
+          <w:rFonts w:ascii="Bahnschrift" w:hAnsi="Bahnschrift"/>
+          <w:b/>
+          <w:bCs/>
+          <w:sz w:val="36"/>
+          <w:szCs w:val="36"/>
+        </w:rPr>
+      </w:pPr>
+    </w:p>
+    <w:p>
+      <w:pPr>
+        <w:jc w:val="both"/>
+        <w:rPr>
+          <w:rFonts w:ascii="Bahnschrift" w:hAnsi="Bahnschrift"/>
+          <w:b/>
+          <w:bCs/>
+          <w:sz w:val="36"/>
+          <w:szCs w:val="36"/>
+        </w:rPr>
+      </w:pPr>
+    </w:p>
+    <w:p>
+      <w:pPr>
+        <w:jc w:val="both"/>
+        <w:rPr>
+          <w:rFonts w:ascii="Bahnschrift" w:hAnsi="Bahnschrift"/>
+          <w:b/>
+          <w:bCs/>
+          <w:sz w:val="36"/>
+          <w:szCs w:val="36"/>
+        </w:rPr>
+      </w:pPr>
+    </w:p>
+    <w:p>
+      <w:pPr>
+        <w:jc w:val="both"/>
         <w:rPr>
           <w:rFonts w:ascii="Bahnschrift" w:hAnsi="Bahnschrift"/>
           <w:b/>
@@ -1269,17 +1643,19 @@
     </w:p>
     <w:p>
       <w:pPr>
-        <w:rPr>
-          <w:rFonts w:ascii="Bahnschrift" w:hAnsi="Bahnschrift"/>
-          <w:b/>
-          <w:bCs/>
-          <w:sz w:val="36"/>
-          <w:szCs w:val="36"/>
-        </w:rPr>
-      </w:pPr>
-    </w:p>
-    <w:p>
-      <w:pPr>
+        <w:jc w:val="both"/>
+        <w:rPr>
+          <w:rFonts w:ascii="Bahnschrift" w:hAnsi="Bahnschrift"/>
+          <w:b/>
+          <w:bCs/>
+          <w:sz w:val="36"/>
+          <w:szCs w:val="36"/>
+        </w:rPr>
+      </w:pPr>
+    </w:p>
+    <w:p>
+      <w:pPr>
+        <w:jc w:val="both"/>
         <w:rPr>
           <w:rFonts w:ascii="Bahnschrift" w:hAnsi="Bahnschrift"/>
           <w:sz w:val="26"/>
@@ -1296,16 +1672,14 @@
         </w:rPr>
         <w:t xml:space="preserve">Programming language: </w:t>
       </w:r>
-      <w:proofErr w:type="gramStart"/>
-      <w:r>
-        <w:rPr>
-          <w:rFonts w:ascii="Bahnschrift" w:hAnsi="Bahnschrift"/>
-          <w:sz w:val="26"/>
-          <w:szCs w:val="26"/>
-        </w:rPr>
-        <w:t>Python ,</w:t>
-      </w:r>
-      <w:proofErr w:type="gramEnd"/>
+      <w:r>
+        <w:rPr>
+          <w:rFonts w:ascii="Bahnschrift" w:hAnsi="Bahnschrift"/>
+          <w:sz w:val="26"/>
+          <w:szCs w:val="26"/>
+        </w:rPr>
+        <w:t>Python,</w:t>
+      </w:r>
       <w:r>
         <w:rPr>
           <w:rFonts w:ascii="Bahnschrift" w:hAnsi="Bahnschrift"/>
@@ -1335,6 +1709,7 @@
     </w:p>
     <w:p>
       <w:pPr>
+        <w:jc w:val="both"/>
         <w:rPr>
           <w:rFonts w:ascii="Bahnschrift" w:hAnsi="Bahnschrift"/>
           <w:sz w:val="26"/>
@@ -1362,6 +1737,7 @@
     </w:p>
     <w:p>
       <w:pPr>
+        <w:jc w:val="both"/>
         <w:rPr>
           <w:rFonts w:ascii="Bahnschrift" w:hAnsi="Bahnschrift"/>
           <w:sz w:val="26"/>
@@ -1389,24 +1765,27 @@
     </w:p>
     <w:p>
       <w:pPr>
-        <w:rPr>
-          <w:rFonts w:ascii="Bahnschrift" w:hAnsi="Bahnschrift"/>
-          <w:sz w:val="26"/>
-          <w:szCs w:val="26"/>
-        </w:rPr>
-      </w:pPr>
-    </w:p>
-    <w:p>
-      <w:pPr>
-        <w:rPr>
-          <w:rFonts w:ascii="Bahnschrift" w:hAnsi="Bahnschrift"/>
-          <w:sz w:val="26"/>
-          <w:szCs w:val="26"/>
-        </w:rPr>
-      </w:pPr>
-    </w:p>
-    <w:p>
-      <w:pPr>
+        <w:jc w:val="both"/>
+        <w:rPr>
+          <w:rFonts w:ascii="Bahnschrift" w:hAnsi="Bahnschrift"/>
+          <w:sz w:val="26"/>
+          <w:szCs w:val="26"/>
+        </w:rPr>
+      </w:pPr>
+    </w:p>
+    <w:p>
+      <w:pPr>
+        <w:jc w:val="both"/>
+        <w:rPr>
+          <w:rFonts w:ascii="Bahnschrift" w:hAnsi="Bahnschrift"/>
+          <w:sz w:val="26"/>
+          <w:szCs w:val="26"/>
+        </w:rPr>
+      </w:pPr>
+    </w:p>
+    <w:p>
+      <w:pPr>
+        <w:jc w:val="both"/>
         <w:rPr>
           <w:rFonts w:ascii="Bahnschrift" w:hAnsi="Bahnschrift"/>
           <w:sz w:val="28"/>
@@ -1417,37 +1796,29 @@
     </w:p>
     <w:p>
       <w:pPr>
-        <w:rPr>
-          <w:rFonts w:ascii="Bahnschrift" w:hAnsi="Bahnschrift"/>
-          <w:b/>
-          <w:bCs/>
-          <w:sz w:val="36"/>
-          <w:szCs w:val="36"/>
-        </w:rPr>
-      </w:pPr>
-      <w:r>
-        <w:rPr>
-          <w:rFonts w:ascii="Bahnschrift" w:hAnsi="Bahnschrift"/>
-          <w:b/>
-          <w:bCs/>
-          <w:sz w:val="36"/>
-          <w:szCs w:val="36"/>
-        </w:rPr>
-        <w:t>Reference and Materials</w:t>
-      </w:r>
-      <w:r>
-        <w:rPr>
-          <w:rFonts w:ascii="Bahnschrift" w:hAnsi="Bahnschrift"/>
-          <w:b/>
-          <w:bCs/>
-          <w:sz w:val="36"/>
-          <w:szCs w:val="36"/>
-        </w:rPr>
-        <w:t>:</w:t>
-      </w:r>
-    </w:p>
-    <w:p>
-      <w:pPr>
+        <w:jc w:val="both"/>
+        <w:rPr>
+          <w:rFonts w:ascii="Bahnschrift" w:hAnsi="Bahnschrift"/>
+          <w:b/>
+          <w:bCs/>
+          <w:sz w:val="36"/>
+          <w:szCs w:val="36"/>
+        </w:rPr>
+      </w:pPr>
+      <w:r>
+        <w:rPr>
+          <w:rFonts w:ascii="Bahnschrift" w:hAnsi="Bahnschrift"/>
+          <w:b/>
+          <w:bCs/>
+          <w:sz w:val="36"/>
+          <w:szCs w:val="36"/>
+        </w:rPr>
+        <w:t>Reference and Materials:</w:t>
+      </w:r>
+    </w:p>
+    <w:p>
+      <w:pPr>
+        <w:jc w:val="both"/>
         <w:rPr>
           <w:rFonts w:ascii="Bahnschrift" w:hAnsi="Bahnschrift"/>
           <w:sz w:val="26"/>
@@ -1472,7 +1843,7 @@
       <w:hyperlink r:id="rId13" w:history="1">
         <w:r>
           <w:rPr>
-            <w:rStyle w:val="Hiperligao"/>
+            <w:rStyle w:val="Hyperlink"/>
             <w:rFonts w:ascii="Bahnschrift" w:hAnsi="Bahnschrift"/>
             <w:sz w:val="26"/>
             <w:szCs w:val="26"/>
@@ -1483,6 +1854,7 @@
     </w:p>
     <w:p>
       <w:pPr>
+        <w:jc w:val="both"/>
         <w:rPr>
           <w:rFonts w:ascii="Bahnschrift" w:hAnsi="Bahnschrift"/>
           <w:sz w:val="26"/>
@@ -1505,7 +1877,6 @@
         <w:t xml:space="preserve"> </w:t>
       </w:r>
       <w:proofErr w:type="spellStart"/>
-      <w:proofErr w:type="gramStart"/>
       <w:r>
         <w:rPr>
           <w:rFonts w:ascii="Bahnschrift" w:hAnsi="Bahnschrift"/>
@@ -1515,7 +1886,6 @@
         <w:t>Python,with</w:t>
       </w:r>
       <w:proofErr w:type="spellEnd"/>
-      <w:proofErr w:type="gramEnd"/>
       <w:r>
         <w:rPr>
           <w:rFonts w:ascii="Bahnschrift" w:hAnsi="Bahnschrift"/>
@@ -1545,6 +1915,7 @@
     </w:p>
     <w:p>
       <w:pPr>
+        <w:jc w:val="both"/>
         <w:rPr>
           <w:rFonts w:ascii="Bahnschrift" w:hAnsi="Bahnschrift"/>
           <w:sz w:val="26"/>
@@ -1705,7 +2076,7 @@
 <w:ftr xmlns:wpc="http://schemas.microsoft.com/office/word/2010/wordprocessingCanvas" xmlns:cx="http://schemas.microsoft.com/office/drawing/2014/chartex" xmlns:cx1="http://schemas.microsoft.com/office/drawing/2015/9/8/chartex" xmlns:cx2="http://schemas.microsoft.com/office/drawing/2015/10/21/chartex" xmlns:cx3="http://schemas.microsoft.com/office/drawing/2016/5/9/chartex" xmlns:cx4="http://schemas.microsoft.com/office/drawing/2016/5/10/chartex" xmlns:cx5="http://schemas.microsoft.com/office/drawing/2016/5/11/chartex" xmlns:cx6="http://schemas.microsoft.com/office/drawing/2016/5/12/chartex" xmlns:cx7="http://schemas.microsoft.com/office/drawing/2016/5/13/chartex" xmlns:cx8="http://schemas.microsoft.com/office/drawing/2016/5/14/chartex" xmlns:mc="http://schemas.openxmlformats.org/markup-compatibility/2006" xmlns:aink="http://schemas.microsoft.com/office/drawing/2016/ink" xmlns:am3d="http://schemas.microsoft.com/office/drawing/2017/model3d" xmlns:o="urn:schemas-microsoft-com:office:office" xmlns:oel="http://schemas.microsoft.com/office/2019/extlst" xmlns:r="http://schemas.openxmlformats.org/officeDocument/2006/relationships" xmlns:m="http://schemas.openxmlformats.org/officeDocument/2006/math" xmlns:v="urn:schemas-microsoft-com:vml" xmlns:wp14="http://schemas.microsoft.com/office/word/2010/wordprocessingDrawing" xmlns:wp="http://schemas.openxmlformats.org/drawingml/2006/wordprocessingDrawing" xmlns:w10="urn:schemas-microsoft-com:office:word" xmlns:w="http://schemas.openxmlformats.org/wordprocessingml/2006/main" xmlns:w14="http://schemas.microsoft.com/office/word/2010/wordml" xmlns:w15="http://schemas.microsoft.com/office/word/2012/wordml" xmlns:w16cex="http://schemas.microsoft.com/office/word/2018/wordml/cex" xmlns:w16cid="http://schemas.microsoft.com/office/word/2016/wordml/cid" xmlns:w16="http://schemas.microsoft.com/office/word/2018/wordml" xmlns:w16sdtdh="http://schemas.microsoft.com/office/word/2020/wordml/sdtdatahash" xmlns:w16se="http://schemas.microsoft.com/office/word/2015/wordml/symex" xmlns:wpg="http://schemas.microsoft.com/office/word/2010/wordprocessingGroup" xmlns:wpi="http://schemas.microsoft.com/office/word/2010/wordprocessingInk" xmlns:wne="http://schemas.microsoft.com/office/word/2006/wordml" xmlns:wps="http://schemas.microsoft.com/office/word/2010/wordprocessingShape" mc:Ignorable="w14 w15 w16se w16cid w16 w16cex w16sdtdh wp14">
   <w:p>
     <w:pPr>
-      <w:pStyle w:val="Rodap"/>
+      <w:pStyle w:val="Footer"/>
       <w:jc w:val="right"/>
       <w:rPr>
         <w:sz w:val="26"/>
@@ -1788,7 +2159,7 @@
   </w:p>
   <w:p>
     <w:pPr>
-      <w:pStyle w:val="Rodap"/>
+      <w:pStyle w:val="Footer"/>
     </w:pPr>
   </w:p>
 </w:ftr>
@@ -1823,7 +2194,7 @@
 <w:hdr xmlns:wpc="http://schemas.microsoft.com/office/word/2010/wordprocessingCanvas" xmlns:cx="http://schemas.microsoft.com/office/drawing/2014/chartex" xmlns:cx1="http://schemas.microsoft.com/office/drawing/2015/9/8/chartex" xmlns:cx2="http://schemas.microsoft.com/office/drawing/2015/10/21/chartex" xmlns:cx3="http://schemas.microsoft.com/office/drawing/2016/5/9/chartex" xmlns:cx4="http://schemas.microsoft.com/office/drawing/2016/5/10/chartex" xmlns:cx5="http://schemas.microsoft.com/office/drawing/2016/5/11/chartex" xmlns:cx6="http://schemas.microsoft.com/office/drawing/2016/5/12/chartex" xmlns:cx7="http://schemas.microsoft.com/office/drawing/2016/5/13/chartex" xmlns:cx8="http://schemas.microsoft.com/office/drawing/2016/5/14/chartex" xmlns:mc="http://schemas.openxmlformats.org/markup-compatibility/2006" xmlns:aink="http://schemas.microsoft.com/office/drawing/2016/ink" xmlns:am3d="http://schemas.microsoft.com/office/drawing/2017/model3d" xmlns:o="urn:schemas-microsoft-com:office:office" xmlns:oel="http://schemas.microsoft.com/office/2019/extlst" xmlns:r="http://schemas.openxmlformats.org/officeDocument/2006/relationships" xmlns:m="http://schemas.openxmlformats.org/officeDocument/2006/math" xmlns:v="urn:schemas-microsoft-com:vml" xmlns:wp14="http://schemas.microsoft.com/office/word/2010/wordprocessingDrawing" xmlns:wp="http://schemas.openxmlformats.org/drawingml/2006/wordprocessingDrawing" xmlns:w10="urn:schemas-microsoft-com:office:word" xmlns:w="http://schemas.openxmlformats.org/wordprocessingml/2006/main" xmlns:w14="http://schemas.microsoft.com/office/word/2010/wordml" xmlns:w15="http://schemas.microsoft.com/office/word/2012/wordml" xmlns:w16cex="http://schemas.microsoft.com/office/word/2018/wordml/cex" xmlns:w16cid="http://schemas.microsoft.com/office/word/2016/wordml/cid" xmlns:w16="http://schemas.microsoft.com/office/word/2018/wordml" xmlns:w16sdtdh="http://schemas.microsoft.com/office/word/2020/wordml/sdtdatahash" xmlns:w16se="http://schemas.microsoft.com/office/word/2015/wordml/symex" xmlns:wpg="http://schemas.microsoft.com/office/word/2010/wordprocessingGroup" xmlns:wpi="http://schemas.microsoft.com/office/word/2010/wordprocessingInk" xmlns:wne="http://schemas.microsoft.com/office/word/2006/wordml" xmlns:wps="http://schemas.microsoft.com/office/word/2010/wordprocessingShape" mc:Ignorable="w14 w15 w16se w16cid w16 w16cex w16sdtdh wp14">
   <w:p>
     <w:pPr>
-      <w:pStyle w:val="Cabealho"/>
+      <w:pStyle w:val="Header"/>
     </w:pPr>
     <w:r>
       <w:rPr>
@@ -2305,13 +2676,13 @@
     <w:name w:val="Normal"/>
     <w:qFormat/>
   </w:style>
-  <w:style w:type="character" w:default="1" w:styleId="Tipodeletrapredefinidodopargrafo">
+  <w:style w:type="character" w:default="1" w:styleId="DefaultParagraphFont">
     <w:name w:val="Default Paragraph Font"/>
     <w:uiPriority w:val="1"/>
     <w:semiHidden/>
     <w:unhideWhenUsed/>
   </w:style>
-  <w:style w:type="table" w:default="1" w:styleId="Tabelanormal">
+  <w:style w:type="table" w:default="1" w:styleId="TableNormal">
     <w:name w:val="Normal Table"/>
     <w:uiPriority w:val="99"/>
     <w:semiHidden/>
@@ -2326,16 +2697,16 @@
       </w:tblCellMar>
     </w:tblPr>
   </w:style>
-  <w:style w:type="numbering" w:default="1" w:styleId="Semlista">
+  <w:style w:type="numbering" w:default="1" w:styleId="NoList">
     <w:name w:val="No List"/>
     <w:uiPriority w:val="99"/>
     <w:semiHidden/>
     <w:unhideWhenUsed/>
   </w:style>
-  <w:style w:type="paragraph" w:styleId="Cabealho">
+  <w:style w:type="paragraph" w:styleId="Header">
     <w:name w:val="header"/>
     <w:basedOn w:val="Normal"/>
-    <w:link w:val="CabealhoCarter"/>
+    <w:link w:val="HeaderChar"/>
     <w:uiPriority w:val="99"/>
     <w:unhideWhenUsed/>
     <w:rsid w:val="00910E8E"/>
@@ -2347,17 +2718,17 @@
       <w:spacing w:after="0" w:line="240" w:lineRule="auto"/>
     </w:pPr>
   </w:style>
-  <w:style w:type="character" w:customStyle="1" w:styleId="CabealhoCarter">
-    <w:name w:val="Cabeçalho Caráter"/>
-    <w:basedOn w:val="Tipodeletrapredefinidodopargrafo"/>
-    <w:link w:val="Cabealho"/>
+  <w:style w:type="character" w:customStyle="1" w:styleId="HeaderChar">
+    <w:name w:val="Header Char"/>
+    <w:basedOn w:val="DefaultParagraphFont"/>
+    <w:link w:val="Header"/>
     <w:uiPriority w:val="99"/>
     <w:rsid w:val="00910E8E"/>
   </w:style>
-  <w:style w:type="paragraph" w:styleId="Rodap">
+  <w:style w:type="paragraph" w:styleId="Footer">
     <w:name w:val="footer"/>
     <w:basedOn w:val="Normal"/>
-    <w:link w:val="RodapCarter"/>
+    <w:link w:val="FooterChar"/>
     <w:uiPriority w:val="99"/>
     <w:unhideWhenUsed/>
     <w:rsid w:val="00910E8E"/>
@@ -2369,16 +2740,16 @@
       <w:spacing w:after="0" w:line="240" w:lineRule="auto"/>
     </w:pPr>
   </w:style>
-  <w:style w:type="character" w:customStyle="1" w:styleId="RodapCarter">
-    <w:name w:val="Rodapé Caráter"/>
-    <w:basedOn w:val="Tipodeletrapredefinidodopargrafo"/>
-    <w:link w:val="Rodap"/>
+  <w:style w:type="character" w:customStyle="1" w:styleId="FooterChar">
+    <w:name w:val="Footer Char"/>
+    <w:basedOn w:val="DefaultParagraphFont"/>
+    <w:link w:val="Footer"/>
     <w:uiPriority w:val="99"/>
     <w:rsid w:val="00910E8E"/>
   </w:style>
-  <w:style w:type="character" w:styleId="Hiperligao">
+  <w:style w:type="character" w:styleId="Hyperlink">
     <w:name w:val="Hyperlink"/>
-    <w:basedOn w:val="Tipodeletrapredefinidodopargrafo"/>
+    <w:basedOn w:val="DefaultParagraphFont"/>
     <w:uiPriority w:val="99"/>
     <w:unhideWhenUsed/>
     <w:rsid w:val="00910E8E"/>
@@ -2387,9 +2758,9 @@
       <w:u w:val="single"/>
     </w:rPr>
   </w:style>
-  <w:style w:type="character" w:styleId="MenoNoResolvida">
+  <w:style w:type="character" w:styleId="UnresolvedMention">
     <w:name w:val="Unresolved Mention"/>
-    <w:basedOn w:val="Tipodeletrapredefinidodopargrafo"/>
+    <w:basedOn w:val="DefaultParagraphFont"/>
     <w:uiPriority w:val="99"/>
     <w:semiHidden/>
     <w:unhideWhenUsed/>
@@ -2399,9 +2770,9 @@
       <w:shd w:val="clear" w:color="auto" w:fill="E1DFDD"/>
     </w:rPr>
   </w:style>
-  <w:style w:type="character" w:styleId="Forte">
+  <w:style w:type="character" w:styleId="Strong">
     <w:name w:val="Strong"/>
-    <w:basedOn w:val="Tipodeletrapredefinidodopargrafo"/>
+    <w:basedOn w:val="DefaultParagraphFont"/>
     <w:uiPriority w:val="22"/>
     <w:qFormat/>
     <w:rsid w:val="00D24AAF"/>
@@ -2410,9 +2781,9 @@
       <w:bCs/>
     </w:rPr>
   </w:style>
-  <w:style w:type="character" w:styleId="TextodoMarcadordePosio">
+  <w:style w:type="character" w:styleId="PlaceholderText">
     <w:name w:val="Placeholder Text"/>
-    <w:basedOn w:val="Tipodeletrapredefinidodopargrafo"/>
+    <w:basedOn w:val="DefaultParagraphFont"/>
     <w:uiPriority w:val="99"/>
     <w:semiHidden/>
     <w:rsid w:val="00D24AAF"/>
@@ -2420,10 +2791,10 @@
       <w:color w:val="808080"/>
     </w:rPr>
   </w:style>
-  <w:style w:type="paragraph" w:styleId="HTMLpr-formatado">
+  <w:style w:type="paragraph" w:styleId="HTMLPreformatted">
     <w:name w:val="HTML Preformatted"/>
     <w:basedOn w:val="Normal"/>
-    <w:link w:val="HTMLpr-formatadoCarter"/>
+    <w:link w:val="HTMLPreformattedChar"/>
     <w:uiPriority w:val="99"/>
     <w:semiHidden/>
     <w:unhideWhenUsed/>
@@ -2457,10 +2828,10 @@
       <w14:ligatures w14:val="none"/>
     </w:rPr>
   </w:style>
-  <w:style w:type="character" w:customStyle="1" w:styleId="HTMLpr-formatadoCarter">
-    <w:name w:val="HTML pré-formatado Caráter"/>
-    <w:basedOn w:val="Tipodeletrapredefinidodopargrafo"/>
-    <w:link w:val="HTMLpr-formatado"/>
+  <w:style w:type="character" w:customStyle="1" w:styleId="HTMLPreformattedChar">
+    <w:name w:val="HTML Preformatted Char"/>
+    <w:basedOn w:val="DefaultParagraphFont"/>
+    <w:link w:val="HTMLPreformatted"/>
     <w:uiPriority w:val="99"/>
     <w:semiHidden/>
     <w:rsid w:val="00413AE6"/>
@@ -2474,7 +2845,7 @@
   </w:style>
   <w:style w:type="character" w:customStyle="1" w:styleId="y2iqfc">
     <w:name w:val="y2iqfc"/>
-    <w:basedOn w:val="Tipodeletrapredefinidodopargrafo"/>
+    <w:basedOn w:val="DefaultParagraphFont"/>
     <w:rsid w:val="00413AE6"/>
   </w:style>
 </w:styles>

</xml_diff>